<commit_message>
feat: Update frontend package configuration and improve performance
- Renamed project to "diabetes-prediction-frontend" and updated version to 1.0.0 in package.json.
- Enhanced development scripts for better hosting and linting.
- Updated dependencies to their latest versions for improved stability and performance.
- Implemented lazy loading for main components in App.jsx to optimize loading times.
- Added error boundary and loading spinner for better user experience during component loading.
- Improved image handling in AIIntro component with error fallback and lazy loading.
- Configured Vite server with proxy settings for API calls and optimized build settings.
- Created .dockerignore files for backend and frontend to exclude unnecessary files from Docker builds.
- Added example environment configuration files for backend and frontend.
- Introduced nginx configuration for serving the frontend application.
- Developed a centralized API utility for handling requests to the backend.
</commit_message>
<xml_diff>
--- a/backend/Backend_Speed_Optimization.docx
+++ b/backend/Backend_Speed_Optimization.docx
@@ -16,18 +16,8 @@
           <w:szCs w:val="72"/>
           <w:lang w:val="en-US"/>
         </w:rPr>
-        <w:t xml:space="preserve">Backend Speed </w:t>
-      </w:r>
-      <w:proofErr w:type="gramStart"/>
-      <w:r>
-        <w:rPr>
-          <w:sz w:val="72"/>
-          <w:szCs w:val="72"/>
-          <w:lang w:val="en-US"/>
-        </w:rPr>
-        <w:t>Optimization :</w:t>
-      </w:r>
-      <w:proofErr w:type="gramEnd"/>
+        <w:t>Backend Speed Optimization :</w:t>
+      </w:r>
     </w:p>
     <w:p>
       <w:pPr>
@@ -185,23 +175,7 @@
           <w:sz w:val="40"/>
           <w:szCs w:val="40"/>
         </w:rPr>
-        <w:t xml:space="preserve">Used </w:t>
-      </w:r>
-      <w:proofErr w:type="spellStart"/>
-      <w:r>
-        <w:rPr>
-          <w:sz w:val="40"/>
-          <w:szCs w:val="40"/>
-        </w:rPr>
-        <w:t>asyncio</w:t>
-      </w:r>
-      <w:proofErr w:type="spellEnd"/>
-      <w:r>
-        <w:rPr>
-          <w:sz w:val="40"/>
-          <w:szCs w:val="40"/>
-        </w:rPr>
-        <w:t xml:space="preserve"> to parallelize model loading</w:t>
+        <w:t>Used asyncio to parallelize model loading</w:t>
       </w:r>
     </w:p>
     <w:p>
@@ -235,23 +209,7 @@
           <w:sz w:val="40"/>
           <w:szCs w:val="40"/>
         </w:rPr>
-        <w:t xml:space="preserve">Create a new file </w:t>
-      </w:r>
-      <w:proofErr w:type="gramStart"/>
-      <w:r>
-        <w:rPr>
-          <w:sz w:val="40"/>
-          <w:szCs w:val="40"/>
-        </w:rPr>
-        <w:t>called .env</w:t>
-      </w:r>
-      <w:proofErr w:type="gramEnd"/>
-      <w:r>
-        <w:rPr>
-          <w:sz w:val="40"/>
-          <w:szCs w:val="40"/>
-        </w:rPr>
-        <w:t> in your backend directory:</w:t>
+        <w:t>Create a new file called .env in your backend directory:</w:t>
       </w:r>
     </w:p>
     <w:p>
@@ -280,21 +238,12 @@
           <w:szCs w:val="40"/>
         </w:rPr>
       </w:pPr>
-      <w:proofErr w:type="spellStart"/>
-      <w:r>
-        <w:rPr>
-          <w:sz w:val="40"/>
-          <w:szCs w:val="40"/>
-        </w:rPr>
-        <w:t>mkdir</w:t>
-      </w:r>
-      <w:proofErr w:type="spellEnd"/>
-      <w:r>
-        <w:rPr>
-          <w:sz w:val="40"/>
-          <w:szCs w:val="40"/>
-        </w:rPr>
-        <w:t> e:\MyApp\backend\model_cache</w:t>
+      <w:r>
+        <w:rPr>
+          <w:sz w:val="40"/>
+          <w:szCs w:val="40"/>
+        </w:rPr>
+        <w:t>mkdir e:\MyApp\backend\model_cache</w:t>
       </w:r>
     </w:p>
     <w:p>
@@ -530,52 +479,27 @@
           <w:szCs w:val="72"/>
         </w:rPr>
       </w:pPr>
-      <w:proofErr w:type="spellStart"/>
       <w:r>
         <w:rPr>
           <w:sz w:val="72"/>
           <w:szCs w:val="72"/>
         </w:rPr>
-        <w:t>Furthure</w:t>
-      </w:r>
-      <w:proofErr w:type="spellEnd"/>
-      <w:r>
-        <w:rPr>
-          <w:sz w:val="72"/>
-          <w:szCs w:val="72"/>
-        </w:rPr>
-        <w:t xml:space="preserve"> optimization:</w:t>
-      </w:r>
-    </w:p>
-    <w:p>
-      <w:pPr>
-        <w:rPr>
-          <w:sz w:val="40"/>
-          <w:szCs w:val="40"/>
-        </w:rPr>
-      </w:pPr>
-      <w:r>
-        <w:rPr>
-          <w:sz w:val="40"/>
-          <w:szCs w:val="40"/>
-        </w:rPr>
-        <w:t xml:space="preserve">Yes, the optimizations are working well! The startup time has significantly improved. Let's </w:t>
-      </w:r>
-      <w:proofErr w:type="spellStart"/>
-      <w:r>
-        <w:rPr>
-          <w:sz w:val="40"/>
-          <w:szCs w:val="40"/>
-        </w:rPr>
-        <w:t>analyze</w:t>
-      </w:r>
-      <w:proofErr w:type="spellEnd"/>
-      <w:r>
-        <w:rPr>
-          <w:sz w:val="40"/>
-          <w:szCs w:val="40"/>
-        </w:rPr>
-        <w:t xml:space="preserve"> what's happening:</w:t>
+        <w:t>Furthure optimization:</w:t>
+      </w:r>
+    </w:p>
+    <w:p>
+      <w:pPr>
+        <w:rPr>
+          <w:sz w:val="40"/>
+          <w:szCs w:val="40"/>
+        </w:rPr>
+      </w:pPr>
+      <w:r>
+        <w:rPr>
+          <w:sz w:val="40"/>
+          <w:szCs w:val="40"/>
+        </w:rPr>
+        <w:t>Yes, the optimizations are working well! The startup time has significantly improved. Let's analyze what's happening:</w:t>
       </w:r>
     </w:p>
     <w:p>
@@ -594,23 +518,7 @@
           <w:sz w:val="40"/>
           <w:szCs w:val="40"/>
         </w:rPr>
-        <w:t xml:space="preserve">Initial </w:t>
-      </w:r>
-      <w:proofErr w:type="spellStart"/>
-      <w:r>
-        <w:rPr>
-          <w:sz w:val="40"/>
-          <w:szCs w:val="40"/>
-        </w:rPr>
-        <w:t>FastAPI</w:t>
-      </w:r>
-      <w:proofErr w:type="spellEnd"/>
-      <w:r>
-        <w:rPr>
-          <w:sz w:val="40"/>
-          <w:szCs w:val="40"/>
-        </w:rPr>
-        <w:t xml:space="preserve"> startup is quick</w:t>
+        <w:t>Initial FastAPI startup is quick</w:t>
       </w:r>
     </w:p>
     <w:p>
@@ -677,7 +585,6 @@
         </w:rPr>
       </w:pPr>
       <w:hyperlink r:id="rId5" w:history="1">
-        <w:proofErr w:type="gramStart"/>
         <w:r>
           <w:rPr>
             <w:rStyle w:val="Hyperlink"/>
@@ -688,7 +595,6 @@
           </w:rPr>
           <w:t>.env</w:t>
         </w:r>
-        <w:proofErr w:type="gramEnd"/>
       </w:hyperlink>
     </w:p>
     <w:p>
@@ -713,7 +619,6 @@
           <w:szCs w:val="40"/>
         </w:rPr>
       </w:pPr>
-      <w:proofErr w:type="gramStart"/>
       <w:r>
         <w:rPr>
           <w:sz w:val="40"/>
@@ -721,7 +626,6 @@
         </w:rPr>
         <w:t>.env</w:t>
       </w:r>
-      <w:proofErr w:type="gramEnd"/>
     </w:p>
     <w:p>
       <w:pPr>
@@ -865,6 +769,949 @@
         </w:rPr>
         <w:t>The warning about TRANSFORMERS_CACHE is suppressed and the startup time is optimized. No further changes are needed unless you want to add GPU support in the future.</w:t>
       </w:r>
+    </w:p>
+    <w:p>
+      <w:pPr>
+        <w:rPr>
+          <w:sz w:val="40"/>
+          <w:szCs w:val="40"/>
+        </w:rPr>
+      </w:pPr>
+    </w:p>
+    <w:p>
+      <w:pPr>
+        <w:rPr>
+          <w:sz w:val="40"/>
+          <w:szCs w:val="40"/>
+        </w:rPr>
+      </w:pPr>
+    </w:p>
+    <w:p>
+      <w:pPr>
+        <w:rPr>
+          <w:sz w:val="40"/>
+          <w:szCs w:val="40"/>
+        </w:rPr>
+      </w:pPr>
+    </w:p>
+    <w:p>
+      <w:pPr>
+        <w:rPr>
+          <w:sz w:val="40"/>
+          <w:szCs w:val="40"/>
+        </w:rPr>
+      </w:pPr>
+    </w:p>
+    <w:p>
+      <w:pPr>
+        <w:rPr>
+          <w:b/>
+          <w:bCs/>
+          <w:sz w:val="56"/>
+          <w:szCs w:val="56"/>
+        </w:rPr>
+      </w:pPr>
+      <w:r>
+        <w:rPr>
+          <w:b/>
+          <w:bCs/>
+          <w:sz w:val="56"/>
+          <w:szCs w:val="56"/>
+        </w:rPr>
+        <w:lastRenderedPageBreak/>
+        <w:t>Clear Summary :</w:t>
+      </w:r>
+    </w:p>
+    <w:p>
+      <w:pPr>
+        <w:rPr>
+          <w:sz w:val="36"/>
+          <w:szCs w:val="36"/>
+        </w:rPr>
+      </w:pPr>
+      <w:r>
+        <w:rPr>
+          <w:sz w:val="36"/>
+          <w:szCs w:val="36"/>
+        </w:rPr>
+        <w:t>Here's a clear summary of all the optimizations we've made to the backend:</w:t>
+      </w:r>
+    </w:p>
+    <w:p>
+      <w:pPr>
+        <w:numPr>
+          <w:ilvl w:val="0"/>
+          <w:numId w:val="9"/>
+        </w:numPr>
+        <w:rPr>
+          <w:sz w:val="36"/>
+          <w:szCs w:val="36"/>
+        </w:rPr>
+      </w:pPr>
+      <w:r>
+        <w:rPr>
+          <w:b/>
+          <w:bCs/>
+          <w:sz w:val="36"/>
+          <w:szCs w:val="36"/>
+        </w:rPr>
+        <w:t>Lazy Loading Implementation</w:t>
+      </w:r>
+    </w:p>
+    <w:p>
+      <w:pPr>
+        <w:numPr>
+          <w:ilvl w:val="0"/>
+          <w:numId w:val="10"/>
+        </w:numPr>
+        <w:rPr>
+          <w:sz w:val="36"/>
+          <w:szCs w:val="36"/>
+        </w:rPr>
+      </w:pPr>
+      <w:r>
+        <w:rPr>
+          <w:sz w:val="36"/>
+          <w:szCs w:val="36"/>
+        </w:rPr>
+        <w:t>Added @lru_cache() decorators for model loading</w:t>
+      </w:r>
+    </w:p>
+    <w:p>
+      <w:pPr>
+        <w:numPr>
+          <w:ilvl w:val="0"/>
+          <w:numId w:val="10"/>
+        </w:numPr>
+        <w:rPr>
+          <w:sz w:val="36"/>
+          <w:szCs w:val="36"/>
+        </w:rPr>
+      </w:pPr>
+      <w:r>
+        <w:rPr>
+          <w:sz w:val="36"/>
+          <w:szCs w:val="36"/>
+        </w:rPr>
+        <w:t>Models are only loaded when first needed</w:t>
+      </w:r>
+    </w:p>
+    <w:p>
+      <w:pPr>
+        <w:numPr>
+          <w:ilvl w:val="0"/>
+          <w:numId w:val="10"/>
+        </w:numPr>
+        <w:rPr>
+          <w:sz w:val="36"/>
+          <w:szCs w:val="36"/>
+        </w:rPr>
+      </w:pPr>
+      <w:r>
+        <w:rPr>
+          <w:sz w:val="36"/>
+          <w:szCs w:val="36"/>
+        </w:rPr>
+        <w:t>Results are cached for subsequent uses</w:t>
+      </w:r>
+    </w:p>
+    <w:p>
+      <w:pPr>
+        <w:numPr>
+          <w:ilvl w:val="0"/>
+          <w:numId w:val="11"/>
+        </w:numPr>
+        <w:rPr>
+          <w:sz w:val="36"/>
+          <w:szCs w:val="36"/>
+        </w:rPr>
+      </w:pPr>
+      <w:r>
+        <w:rPr>
+          <w:b/>
+          <w:bCs/>
+          <w:sz w:val="36"/>
+          <w:szCs w:val="36"/>
+        </w:rPr>
+        <w:t>Asynchronous Loading</w:t>
+      </w:r>
+    </w:p>
+    <w:p>
+      <w:pPr>
+        <w:numPr>
+          <w:ilvl w:val="0"/>
+          <w:numId w:val="12"/>
+        </w:numPr>
+        <w:rPr>
+          <w:sz w:val="36"/>
+          <w:szCs w:val="36"/>
+        </w:rPr>
+      </w:pPr>
+      <w:r>
+        <w:rPr>
+          <w:sz w:val="36"/>
+          <w:szCs w:val="36"/>
+        </w:rPr>
+        <w:t>Implemented background loading using asyncio</w:t>
+      </w:r>
+    </w:p>
+    <w:p>
+      <w:pPr>
+        <w:numPr>
+          <w:ilvl w:val="0"/>
+          <w:numId w:val="12"/>
+        </w:numPr>
+        <w:rPr>
+          <w:sz w:val="36"/>
+          <w:szCs w:val="36"/>
+        </w:rPr>
+      </w:pPr>
+      <w:r>
+        <w:rPr>
+          <w:sz w:val="36"/>
+          <w:szCs w:val="36"/>
+        </w:rPr>
+        <w:t>Added startup event handler for FastAPI</w:t>
+      </w:r>
+    </w:p>
+    <w:p>
+      <w:pPr>
+        <w:numPr>
+          <w:ilvl w:val="0"/>
+          <w:numId w:val="12"/>
+        </w:numPr>
+        <w:rPr>
+          <w:sz w:val="36"/>
+          <w:szCs w:val="36"/>
+        </w:rPr>
+      </w:pPr>
+      <w:r>
+        <w:rPr>
+          <w:sz w:val="36"/>
+          <w:szCs w:val="36"/>
+        </w:rPr>
+        <w:t>Models load in parallel using asyncio.gather</w:t>
+      </w:r>
+    </w:p>
+    <w:p>
+      <w:pPr>
+        <w:numPr>
+          <w:ilvl w:val="0"/>
+          <w:numId w:val="13"/>
+        </w:numPr>
+        <w:rPr>
+          <w:sz w:val="36"/>
+          <w:szCs w:val="36"/>
+        </w:rPr>
+      </w:pPr>
+      <w:r>
+        <w:rPr>
+          <w:b/>
+          <w:bCs/>
+          <w:sz w:val="36"/>
+          <w:szCs w:val="36"/>
+        </w:rPr>
+        <w:t>Environment Optimization</w:t>
+      </w:r>
+    </w:p>
+    <w:p>
+      <w:pPr>
+        <w:rPr>
+          <w:b/>
+          <w:bCs/>
+          <w:sz w:val="36"/>
+          <w:szCs w:val="36"/>
+        </w:rPr>
+      </w:pPr>
+      <w:hyperlink r:id="rId7" w:history="1">
+        <w:r>
+          <w:rPr>
+            <w:rStyle w:val="Hyperlink"/>
+            <w:b/>
+            <w:bCs/>
+            <w:sz w:val="36"/>
+            <w:szCs w:val="36"/>
+          </w:rPr>
+          <w:t>.env</w:t>
+        </w:r>
+      </w:hyperlink>
+    </w:p>
+    <w:p>
+      <w:pPr>
+        <w:rPr>
+          <w:sz w:val="36"/>
+          <w:szCs w:val="36"/>
+        </w:rPr>
+      </w:pPr>
+      <w:r>
+        <w:rPr>
+          <w:sz w:val="36"/>
+          <w:szCs w:val="36"/>
+        </w:rPr>
+        <w:t>.env</w:t>
+      </w:r>
+    </w:p>
+    <w:p>
+      <w:pPr>
+        <w:numPr>
+          <w:ilvl w:val="0"/>
+          <w:numId w:val="14"/>
+        </w:numPr>
+        <w:rPr>
+          <w:sz w:val="36"/>
+          <w:szCs w:val="36"/>
+        </w:rPr>
+      </w:pPr>
+      <w:r>
+        <w:rPr>
+          <w:b/>
+          <w:bCs/>
+          <w:sz w:val="36"/>
+          <w:szCs w:val="36"/>
+        </w:rPr>
+        <w:t>Model Loading Optimization</w:t>
+      </w:r>
+    </w:p>
+    <w:p>
+      <w:pPr>
+        <w:numPr>
+          <w:ilvl w:val="0"/>
+          <w:numId w:val="15"/>
+        </w:numPr>
+        <w:rPr>
+          <w:sz w:val="36"/>
+          <w:szCs w:val="36"/>
+        </w:rPr>
+      </w:pPr>
+      <w:r>
+        <w:rPr>
+          <w:sz w:val="36"/>
+          <w:szCs w:val="36"/>
+        </w:rPr>
+        <w:t>Added local model caching</w:t>
+      </w:r>
+    </w:p>
+    <w:p>
+      <w:pPr>
+        <w:numPr>
+          <w:ilvl w:val="0"/>
+          <w:numId w:val="15"/>
+        </w:numPr>
+        <w:rPr>
+          <w:sz w:val="36"/>
+          <w:szCs w:val="36"/>
+        </w:rPr>
+      </w:pPr>
+      <w:r>
+        <w:rPr>
+          <w:sz w:val="36"/>
+          <w:szCs w:val="36"/>
+        </w:rPr>
+        <w:t>Set explicit CPU device usage</w:t>
+      </w:r>
+    </w:p>
+    <w:p>
+      <w:pPr>
+        <w:numPr>
+          <w:ilvl w:val="0"/>
+          <w:numId w:val="15"/>
+        </w:numPr>
+        <w:rPr>
+          <w:sz w:val="36"/>
+          <w:szCs w:val="36"/>
+        </w:rPr>
+      </w:pPr>
+      <w:r>
+        <w:rPr>
+          <w:sz w:val="36"/>
+          <w:szCs w:val="36"/>
+        </w:rPr>
+        <w:t>Optimized batch size for embeddings</w:t>
+      </w:r>
+    </w:p>
+    <w:p>
+      <w:pPr>
+        <w:numPr>
+          <w:ilvl w:val="0"/>
+          <w:numId w:val="15"/>
+        </w:numPr>
+        <w:rPr>
+          <w:sz w:val="36"/>
+          <w:szCs w:val="36"/>
+        </w:rPr>
+      </w:pPr>
+      <w:r>
+        <w:rPr>
+          <w:sz w:val="36"/>
+          <w:szCs w:val="36"/>
+        </w:rPr>
+        <w:t>Added error handling and logging</w:t>
+      </w:r>
+    </w:p>
+    <w:p>
+      <w:pPr>
+        <w:numPr>
+          <w:ilvl w:val="0"/>
+          <w:numId w:val="16"/>
+        </w:numPr>
+        <w:rPr>
+          <w:sz w:val="36"/>
+          <w:szCs w:val="36"/>
+        </w:rPr>
+      </w:pPr>
+      <w:r>
+        <w:rPr>
+          <w:b/>
+          <w:bCs/>
+          <w:sz w:val="36"/>
+          <w:szCs w:val="36"/>
+        </w:rPr>
+        <w:t>Code Structure Changes</w:t>
+      </w:r>
+    </w:p>
+    <w:p>
+      <w:pPr>
+        <w:rPr>
+          <w:sz w:val="36"/>
+          <w:szCs w:val="36"/>
+        </w:rPr>
+      </w:pPr>
+      <w:r>
+        <w:rPr>
+          <w:sz w:val="36"/>
+          <w:szCs w:val="36"/>
+        </w:rPr>
+        <w:t>Main.py</w:t>
+      </w:r>
+    </w:p>
+    <w:p>
+      <w:pPr>
+        <w:numPr>
+          <w:ilvl w:val="0"/>
+          <w:numId w:val="17"/>
+        </w:numPr>
+        <w:rPr>
+          <w:sz w:val="36"/>
+          <w:szCs w:val="36"/>
+        </w:rPr>
+      </w:pPr>
+      <w:r>
+        <w:rPr>
+          <w:b/>
+          <w:bCs/>
+          <w:sz w:val="36"/>
+          <w:szCs w:val="36"/>
+        </w:rPr>
+        <w:t>Directory Structure</w:t>
+      </w:r>
+    </w:p>
+    <w:p>
+      <w:pPr>
+        <w:rPr>
+          <w:sz w:val="36"/>
+          <w:szCs w:val="36"/>
+        </w:rPr>
+      </w:pPr>
+      <w:r>
+        <w:rPr>
+          <w:sz w:val="36"/>
+          <w:szCs w:val="36"/>
+        </w:rPr>
+        <w:lastRenderedPageBreak/>
+        <w:t>e:\MyApp\backend\</w:t>
+      </w:r>
+    </w:p>
+    <w:p>
+      <w:pPr>
+        <w:rPr>
+          <w:sz w:val="36"/>
+          <w:szCs w:val="36"/>
+        </w:rPr>
+      </w:pPr>
+      <w:r>
+        <w:rPr>
+          <w:rFonts w:ascii="MS Gothic" w:eastAsia="MS Gothic" w:hAnsi="MS Gothic" w:cs="MS Gothic" w:hint="eastAsia"/>
+          <w:sz w:val="36"/>
+          <w:szCs w:val="36"/>
+        </w:rPr>
+        <w:t>├</w:t>
+      </w:r>
+      <w:r>
+        <w:rPr>
+          <w:rFonts w:ascii="Calibri" w:hAnsi="Calibri" w:cs="Calibri"/>
+          <w:sz w:val="36"/>
+          <w:szCs w:val="36"/>
+        </w:rPr>
+        <w:t>──</w:t>
+      </w:r>
+      <w:r>
+        <w:rPr>
+          <w:sz w:val="36"/>
+          <w:szCs w:val="36"/>
+        </w:rPr>
+        <w:t xml:space="preserve"> model_cache/        # Added for local model caching</w:t>
+      </w:r>
+    </w:p>
+    <w:p>
+      <w:pPr>
+        <w:rPr>
+          <w:sz w:val="36"/>
+          <w:szCs w:val="36"/>
+        </w:rPr>
+      </w:pPr>
+      <w:r>
+        <w:rPr>
+          <w:rFonts w:ascii="MS Gothic" w:eastAsia="MS Gothic" w:hAnsi="MS Gothic" w:cs="MS Gothic" w:hint="eastAsia"/>
+          <w:sz w:val="36"/>
+          <w:szCs w:val="36"/>
+        </w:rPr>
+        <w:t>├</w:t>
+      </w:r>
+      <w:r>
+        <w:rPr>
+          <w:rFonts w:ascii="Calibri" w:hAnsi="Calibri" w:cs="Calibri"/>
+          <w:sz w:val="36"/>
+          <w:szCs w:val="36"/>
+        </w:rPr>
+        <w:t>──</w:t>
+      </w:r>
+      <w:r>
+        <w:rPr>
+          <w:sz w:val="36"/>
+          <w:szCs w:val="36"/>
+        </w:rPr>
+        <w:t xml:space="preserve"> vectorstore/        # FAISS database location</w:t>
+      </w:r>
+    </w:p>
+    <w:p>
+      <w:pPr>
+        <w:rPr>
+          <w:sz w:val="36"/>
+          <w:szCs w:val="36"/>
+        </w:rPr>
+      </w:pPr>
+      <w:r>
+        <w:rPr>
+          <w:rFonts w:ascii="MS Gothic" w:eastAsia="MS Gothic" w:hAnsi="MS Gothic" w:cs="MS Gothic" w:hint="eastAsia"/>
+          <w:sz w:val="36"/>
+          <w:szCs w:val="36"/>
+        </w:rPr>
+        <w:t>├</w:t>
+      </w:r>
+      <w:r>
+        <w:rPr>
+          <w:rFonts w:ascii="Calibri" w:hAnsi="Calibri" w:cs="Calibri"/>
+          <w:sz w:val="36"/>
+          <w:szCs w:val="36"/>
+        </w:rPr>
+        <w:t>──</w:t>
+      </w:r>
+      <w:r>
+        <w:rPr>
+          <w:sz w:val="36"/>
+          <w:szCs w:val="36"/>
+        </w:rPr>
+        <w:t xml:space="preserve"> main.py            # Optimized main file</w:t>
+      </w:r>
+    </w:p>
+    <w:p>
+      <w:pPr>
+        <w:rPr>
+          <w:sz w:val="36"/>
+          <w:szCs w:val="36"/>
+        </w:rPr>
+      </w:pPr>
+      <w:r>
+        <w:rPr>
+          <w:rFonts w:ascii="MS Gothic" w:eastAsia="MS Gothic" w:hAnsi="MS Gothic" w:cs="MS Gothic" w:hint="eastAsia"/>
+          <w:sz w:val="36"/>
+          <w:szCs w:val="36"/>
+        </w:rPr>
+        <w:t>├</w:t>
+      </w:r>
+      <w:r>
+        <w:rPr>
+          <w:rFonts w:ascii="Calibri" w:hAnsi="Calibri" w:cs="Calibri"/>
+          <w:sz w:val="36"/>
+          <w:szCs w:val="36"/>
+        </w:rPr>
+        <w:t>──</w:t>
+      </w:r>
+      <w:r>
+        <w:rPr>
+          <w:sz w:val="36"/>
+          <w:szCs w:val="36"/>
+        </w:rPr>
+        <w:t xml:space="preserve"> .env               # Environment configuration</w:t>
+      </w:r>
+    </w:p>
+    <w:p>
+      <w:pPr>
+        <w:rPr>
+          <w:sz w:val="36"/>
+          <w:szCs w:val="36"/>
+        </w:rPr>
+      </w:pPr>
+      <w:r>
+        <w:rPr>
+          <w:rFonts w:ascii="MS Gothic" w:eastAsia="MS Gothic" w:hAnsi="MS Gothic" w:cs="MS Gothic" w:hint="eastAsia"/>
+          <w:sz w:val="36"/>
+          <w:szCs w:val="36"/>
+        </w:rPr>
+        <w:t>├</w:t>
+      </w:r>
+      <w:r>
+        <w:rPr>
+          <w:rFonts w:ascii="Calibri" w:hAnsi="Calibri" w:cs="Calibri"/>
+          <w:sz w:val="36"/>
+          <w:szCs w:val="36"/>
+        </w:rPr>
+        <w:t>──</w:t>
+      </w:r>
+      <w:r>
+        <w:rPr>
+          <w:sz w:val="36"/>
+          <w:szCs w:val="36"/>
+        </w:rPr>
+        <w:t xml:space="preserve"> deeplearning.keras # ML model</w:t>
+      </w:r>
+    </w:p>
+    <w:p>
+      <w:pPr>
+        <w:rPr>
+          <w:sz w:val="36"/>
+          <w:szCs w:val="36"/>
+        </w:rPr>
+      </w:pPr>
+      <w:r>
+        <w:rPr>
+          <w:sz w:val="36"/>
+          <w:szCs w:val="36"/>
+        </w:rPr>
+        <w:t>└── scaler.pkl         # Scaler model</w:t>
+      </w:r>
+    </w:p>
+    <w:p>
+      <w:pPr>
+        <w:rPr>
+          <w:sz w:val="36"/>
+          <w:szCs w:val="36"/>
+        </w:rPr>
+      </w:pPr>
+      <w:r>
+        <w:rPr>
+          <w:b/>
+          <w:bCs/>
+          <w:sz w:val="36"/>
+          <w:szCs w:val="36"/>
+        </w:rPr>
+        <w:t>Key Benefits Achieved:</w:t>
+      </w:r>
+    </w:p>
+    <w:p>
+      <w:pPr>
+        <w:numPr>
+          <w:ilvl w:val="0"/>
+          <w:numId w:val="18"/>
+        </w:numPr>
+        <w:rPr>
+          <w:sz w:val="36"/>
+          <w:szCs w:val="36"/>
+        </w:rPr>
+      </w:pPr>
+      <w:r>
+        <w:rPr>
+          <w:sz w:val="36"/>
+          <w:szCs w:val="36"/>
+        </w:rPr>
+        <w:t>Faster startup time</w:t>
+      </w:r>
+    </w:p>
+    <w:p>
+      <w:pPr>
+        <w:numPr>
+          <w:ilvl w:val="0"/>
+          <w:numId w:val="18"/>
+        </w:numPr>
+        <w:rPr>
+          <w:sz w:val="36"/>
+          <w:szCs w:val="36"/>
+        </w:rPr>
+      </w:pPr>
+      <w:r>
+        <w:rPr>
+          <w:sz w:val="36"/>
+          <w:szCs w:val="36"/>
+        </w:rPr>
+        <w:t>Models load only when needed</w:t>
+      </w:r>
+    </w:p>
+    <w:p>
+      <w:pPr>
+        <w:numPr>
+          <w:ilvl w:val="0"/>
+          <w:numId w:val="18"/>
+        </w:numPr>
+        <w:rPr>
+          <w:sz w:val="36"/>
+          <w:szCs w:val="36"/>
+        </w:rPr>
+      </w:pPr>
+      <w:r>
+        <w:rPr>
+          <w:sz w:val="36"/>
+          <w:szCs w:val="36"/>
+        </w:rPr>
+        <w:t>Parallel loading of components</w:t>
+      </w:r>
+    </w:p>
+    <w:p>
+      <w:pPr>
+        <w:numPr>
+          <w:ilvl w:val="0"/>
+          <w:numId w:val="18"/>
+        </w:numPr>
+        <w:rPr>
+          <w:sz w:val="36"/>
+          <w:szCs w:val="36"/>
+        </w:rPr>
+      </w:pPr>
+      <w:r>
+        <w:rPr>
+          <w:sz w:val="36"/>
+          <w:szCs w:val="36"/>
+        </w:rPr>
+        <w:t>Local caching prevents redownloads</w:t>
+      </w:r>
+    </w:p>
+    <w:p>
+      <w:pPr>
+        <w:numPr>
+          <w:ilvl w:val="0"/>
+          <w:numId w:val="18"/>
+        </w:numPr>
+        <w:rPr>
+          <w:sz w:val="36"/>
+          <w:szCs w:val="36"/>
+        </w:rPr>
+      </w:pPr>
+      <w:r>
+        <w:rPr>
+          <w:sz w:val="36"/>
+          <w:szCs w:val="36"/>
+        </w:rPr>
+        <w:t>Better memory management</w:t>
+      </w:r>
+    </w:p>
+    <w:p>
+      <w:pPr>
+        <w:numPr>
+          <w:ilvl w:val="0"/>
+          <w:numId w:val="18"/>
+        </w:numPr>
+        <w:rPr>
+          <w:sz w:val="36"/>
+          <w:szCs w:val="36"/>
+        </w:rPr>
+      </w:pPr>
+      <w:r>
+        <w:rPr>
+          <w:sz w:val="36"/>
+          <w:szCs w:val="36"/>
+        </w:rPr>
+        <w:t>Cleaner error handling</w:t>
+      </w:r>
+    </w:p>
+    <w:p>
+      <w:pPr>
+        <w:numPr>
+          <w:ilvl w:val="0"/>
+          <w:numId w:val="18"/>
+        </w:numPr>
+        <w:rPr>
+          <w:sz w:val="36"/>
+          <w:szCs w:val="36"/>
+        </w:rPr>
+      </w:pPr>
+      <w:r>
+        <w:rPr>
+          <w:sz w:val="36"/>
+          <w:szCs w:val="36"/>
+        </w:rPr>
+        <w:t>Optimized TensorFlow and PyTorch settings</w:t>
+      </w:r>
+    </w:p>
+    <w:p>
+      <w:pPr>
+        <w:numPr>
+          <w:ilvl w:val="0"/>
+          <w:numId w:val="18"/>
+        </w:numPr>
+        <w:rPr>
+          <w:sz w:val="36"/>
+          <w:szCs w:val="36"/>
+        </w:rPr>
+      </w:pPr>
+      <w:r>
+        <w:rPr>
+          <w:sz w:val="36"/>
+          <w:szCs w:val="36"/>
+        </w:rPr>
+        <w:t>Suppressed unnecessary warnings</w:t>
+      </w:r>
+    </w:p>
+    <w:p>
+      <w:pPr>
+        <w:numPr>
+          <w:ilvl w:val="0"/>
+          <w:numId w:val="18"/>
+        </w:numPr>
+        <w:rPr>
+          <w:sz w:val="36"/>
+          <w:szCs w:val="36"/>
+        </w:rPr>
+      </w:pPr>
+      <w:r>
+        <w:rPr>
+          <w:sz w:val="36"/>
+          <w:szCs w:val="36"/>
+        </w:rPr>
+        <w:t>Better logging for debugging</w:t>
+      </w:r>
+    </w:p>
+    <w:p>
+      <w:pPr>
+        <w:rPr>
+          <w:sz w:val="36"/>
+          <w:szCs w:val="36"/>
+        </w:rPr>
+      </w:pPr>
+      <w:r>
+        <w:rPr>
+          <w:sz w:val="36"/>
+          <w:szCs w:val="36"/>
+        </w:rPr>
+        <w:t>Current startup sequence:</w:t>
+      </w:r>
+    </w:p>
+    <w:p>
+      <w:pPr>
+        <w:numPr>
+          <w:ilvl w:val="0"/>
+          <w:numId w:val="19"/>
+        </w:numPr>
+        <w:rPr>
+          <w:sz w:val="36"/>
+          <w:szCs w:val="36"/>
+        </w:rPr>
+      </w:pPr>
+      <w:r>
+        <w:rPr>
+          <w:sz w:val="36"/>
+          <w:szCs w:val="36"/>
+        </w:rPr>
+        <w:t>FastAPI initializes quickly</w:t>
+      </w:r>
+    </w:p>
+    <w:p>
+      <w:pPr>
+        <w:numPr>
+          <w:ilvl w:val="0"/>
+          <w:numId w:val="19"/>
+        </w:numPr>
+        <w:rPr>
+          <w:sz w:val="36"/>
+          <w:szCs w:val="36"/>
+        </w:rPr>
+      </w:pPr>
+      <w:r>
+        <w:rPr>
+          <w:sz w:val="36"/>
+          <w:szCs w:val="36"/>
+        </w:rPr>
+        <w:t>Models load in background</w:t>
+      </w:r>
+    </w:p>
+    <w:p>
+      <w:pPr>
+        <w:numPr>
+          <w:ilvl w:val="0"/>
+          <w:numId w:val="19"/>
+        </w:numPr>
+        <w:rPr>
+          <w:sz w:val="36"/>
+          <w:szCs w:val="36"/>
+        </w:rPr>
+      </w:pPr>
+      <w:r>
+        <w:rPr>
+          <w:sz w:val="36"/>
+          <w:szCs w:val="36"/>
+        </w:rPr>
+        <w:t>Cached components load instantly on subsequent runs</w:t>
+      </w:r>
+    </w:p>
+    <w:p>
+      <w:pPr>
+        <w:numPr>
+          <w:ilvl w:val="0"/>
+          <w:numId w:val="19"/>
+        </w:numPr>
+        <w:rPr>
+          <w:sz w:val="36"/>
+          <w:szCs w:val="36"/>
+        </w:rPr>
+      </w:pPr>
+      <w:r>
+        <w:rPr>
+          <w:sz w:val="36"/>
+          <w:szCs w:val="36"/>
+        </w:rPr>
+        <w:t>Transformers use local cache</w:t>
+      </w:r>
+    </w:p>
+    <w:p>
+      <w:pPr>
+        <w:numPr>
+          <w:ilvl w:val="0"/>
+          <w:numId w:val="19"/>
+        </w:numPr>
+        <w:rPr>
+          <w:sz w:val="36"/>
+          <w:szCs w:val="36"/>
+        </w:rPr>
+      </w:pPr>
+      <w:r>
+        <w:rPr>
+          <w:sz w:val="36"/>
+          <w:szCs w:val="36"/>
+        </w:rPr>
+        <w:lastRenderedPageBreak/>
+        <w:t>FAISS loads with CPU optimization</w:t>
+      </w:r>
+    </w:p>
+    <w:p>
+      <w:pPr>
+        <w:rPr>
+          <w:sz w:val="36"/>
+          <w:szCs w:val="36"/>
+        </w:rPr>
+      </w:pPr>
+      <w:r>
+        <w:rPr>
+          <w:sz w:val="36"/>
+          <w:szCs w:val="36"/>
+        </w:rPr>
+        <w:t>This has significantly reduced the startup time from the original implementation while maintaining all functionality.</w:t>
+      </w:r>
+    </w:p>
+    <w:p>
+      <w:pPr>
+        <w:rPr>
+          <w:sz w:val="36"/>
+          <w:szCs w:val="36"/>
+        </w:rPr>
+      </w:pPr>
     </w:p>
     <w:p>
       <w:pPr>
@@ -1000,6 +1847,268 @@
     </w:lvl>
   </w:abstractNum>
   <w:abstractNum w:abstractNumId="1" w15:restartNumberingAfterBreak="0">
+    <w:nsid w:val="1EC70127"/>
+    <w:multiLevelType w:val="multilevel"/>
+    <w:tmpl w:val="CAD602FC"/>
+    <w:lvl w:ilvl="0">
+      <w:start w:val="2"/>
+      <w:numFmt w:val="decimal"/>
+      <w:lvlText w:val="%1."/>
+      <w:lvlJc w:val="left"/>
+      <w:pPr>
+        <w:tabs>
+          <w:tab w:val="num" w:pos="720"/>
+        </w:tabs>
+        <w:ind w:left="720" w:hanging="360"/>
+      </w:pPr>
+    </w:lvl>
+    <w:lvl w:ilvl="1" w:tentative="1">
+      <w:start w:val="1"/>
+      <w:numFmt w:val="decimal"/>
+      <w:lvlText w:val="%2."/>
+      <w:lvlJc w:val="left"/>
+      <w:pPr>
+        <w:tabs>
+          <w:tab w:val="num" w:pos="1440"/>
+        </w:tabs>
+        <w:ind w:left="1440" w:hanging="360"/>
+      </w:pPr>
+    </w:lvl>
+    <w:lvl w:ilvl="2" w:tentative="1">
+      <w:start w:val="1"/>
+      <w:numFmt w:val="decimal"/>
+      <w:lvlText w:val="%3."/>
+      <w:lvlJc w:val="left"/>
+      <w:pPr>
+        <w:tabs>
+          <w:tab w:val="num" w:pos="2160"/>
+        </w:tabs>
+        <w:ind w:left="2160" w:hanging="360"/>
+      </w:pPr>
+    </w:lvl>
+    <w:lvl w:ilvl="3" w:tentative="1">
+      <w:start w:val="1"/>
+      <w:numFmt w:val="decimal"/>
+      <w:lvlText w:val="%4."/>
+      <w:lvlJc w:val="left"/>
+      <w:pPr>
+        <w:tabs>
+          <w:tab w:val="num" w:pos="2880"/>
+        </w:tabs>
+        <w:ind w:left="2880" w:hanging="360"/>
+      </w:pPr>
+    </w:lvl>
+    <w:lvl w:ilvl="4" w:tentative="1">
+      <w:start w:val="1"/>
+      <w:numFmt w:val="decimal"/>
+      <w:lvlText w:val="%5."/>
+      <w:lvlJc w:val="left"/>
+      <w:pPr>
+        <w:tabs>
+          <w:tab w:val="num" w:pos="3600"/>
+        </w:tabs>
+        <w:ind w:left="3600" w:hanging="360"/>
+      </w:pPr>
+    </w:lvl>
+    <w:lvl w:ilvl="5" w:tentative="1">
+      <w:start w:val="1"/>
+      <w:numFmt w:val="decimal"/>
+      <w:lvlText w:val="%6."/>
+      <w:lvlJc w:val="left"/>
+      <w:pPr>
+        <w:tabs>
+          <w:tab w:val="num" w:pos="4320"/>
+        </w:tabs>
+        <w:ind w:left="4320" w:hanging="360"/>
+      </w:pPr>
+    </w:lvl>
+    <w:lvl w:ilvl="6" w:tentative="1">
+      <w:start w:val="1"/>
+      <w:numFmt w:val="decimal"/>
+      <w:lvlText w:val="%7."/>
+      <w:lvlJc w:val="left"/>
+      <w:pPr>
+        <w:tabs>
+          <w:tab w:val="num" w:pos="5040"/>
+        </w:tabs>
+        <w:ind w:left="5040" w:hanging="360"/>
+      </w:pPr>
+    </w:lvl>
+    <w:lvl w:ilvl="7" w:tentative="1">
+      <w:start w:val="1"/>
+      <w:numFmt w:val="decimal"/>
+      <w:lvlText w:val="%8."/>
+      <w:lvlJc w:val="left"/>
+      <w:pPr>
+        <w:tabs>
+          <w:tab w:val="num" w:pos="5760"/>
+        </w:tabs>
+        <w:ind w:left="5760" w:hanging="360"/>
+      </w:pPr>
+    </w:lvl>
+    <w:lvl w:ilvl="8" w:tentative="1">
+      <w:start w:val="1"/>
+      <w:numFmt w:val="decimal"/>
+      <w:lvlText w:val="%9."/>
+      <w:lvlJc w:val="left"/>
+      <w:pPr>
+        <w:tabs>
+          <w:tab w:val="num" w:pos="6480"/>
+        </w:tabs>
+        <w:ind w:left="6480" w:hanging="360"/>
+      </w:pPr>
+    </w:lvl>
+  </w:abstractNum>
+  <w:abstractNum w:abstractNumId="2" w15:restartNumberingAfterBreak="0">
+    <w:nsid w:val="2008059B"/>
+    <w:multiLevelType w:val="multilevel"/>
+    <w:tmpl w:val="789ECDF0"/>
+    <w:lvl w:ilvl="0">
+      <w:start w:val="1"/>
+      <w:numFmt w:val="bullet"/>
+      <w:lvlText w:val=""/>
+      <w:lvlJc w:val="left"/>
+      <w:pPr>
+        <w:tabs>
+          <w:tab w:val="num" w:pos="720"/>
+        </w:tabs>
+        <w:ind w:left="720" w:hanging="360"/>
+      </w:pPr>
+      <w:rPr>
+        <w:rFonts w:ascii="Symbol" w:hAnsi="Symbol" w:hint="default"/>
+        <w:sz w:val="20"/>
+      </w:rPr>
+    </w:lvl>
+    <w:lvl w:ilvl="1" w:tentative="1">
+      <w:start w:val="1"/>
+      <w:numFmt w:val="bullet"/>
+      <w:lvlText w:val="o"/>
+      <w:lvlJc w:val="left"/>
+      <w:pPr>
+        <w:tabs>
+          <w:tab w:val="num" w:pos="1440"/>
+        </w:tabs>
+        <w:ind w:left="1440" w:hanging="360"/>
+      </w:pPr>
+      <w:rPr>
+        <w:rFonts w:ascii="Courier New" w:hAnsi="Courier New" w:hint="default"/>
+        <w:sz w:val="20"/>
+      </w:rPr>
+    </w:lvl>
+    <w:lvl w:ilvl="2" w:tentative="1">
+      <w:start w:val="1"/>
+      <w:numFmt w:val="bullet"/>
+      <w:lvlText w:val=""/>
+      <w:lvlJc w:val="left"/>
+      <w:pPr>
+        <w:tabs>
+          <w:tab w:val="num" w:pos="2160"/>
+        </w:tabs>
+        <w:ind w:left="2160" w:hanging="360"/>
+      </w:pPr>
+      <w:rPr>
+        <w:rFonts w:ascii="Wingdings" w:hAnsi="Wingdings" w:hint="default"/>
+        <w:sz w:val="20"/>
+      </w:rPr>
+    </w:lvl>
+    <w:lvl w:ilvl="3" w:tentative="1">
+      <w:start w:val="1"/>
+      <w:numFmt w:val="bullet"/>
+      <w:lvlText w:val=""/>
+      <w:lvlJc w:val="left"/>
+      <w:pPr>
+        <w:tabs>
+          <w:tab w:val="num" w:pos="2880"/>
+        </w:tabs>
+        <w:ind w:left="2880" w:hanging="360"/>
+      </w:pPr>
+      <w:rPr>
+        <w:rFonts w:ascii="Wingdings" w:hAnsi="Wingdings" w:hint="default"/>
+        <w:sz w:val="20"/>
+      </w:rPr>
+    </w:lvl>
+    <w:lvl w:ilvl="4" w:tentative="1">
+      <w:start w:val="1"/>
+      <w:numFmt w:val="bullet"/>
+      <w:lvlText w:val=""/>
+      <w:lvlJc w:val="left"/>
+      <w:pPr>
+        <w:tabs>
+          <w:tab w:val="num" w:pos="3600"/>
+        </w:tabs>
+        <w:ind w:left="3600" w:hanging="360"/>
+      </w:pPr>
+      <w:rPr>
+        <w:rFonts w:ascii="Wingdings" w:hAnsi="Wingdings" w:hint="default"/>
+        <w:sz w:val="20"/>
+      </w:rPr>
+    </w:lvl>
+    <w:lvl w:ilvl="5" w:tentative="1">
+      <w:start w:val="1"/>
+      <w:numFmt w:val="bullet"/>
+      <w:lvlText w:val=""/>
+      <w:lvlJc w:val="left"/>
+      <w:pPr>
+        <w:tabs>
+          <w:tab w:val="num" w:pos="4320"/>
+        </w:tabs>
+        <w:ind w:left="4320" w:hanging="360"/>
+      </w:pPr>
+      <w:rPr>
+        <w:rFonts w:ascii="Wingdings" w:hAnsi="Wingdings" w:hint="default"/>
+        <w:sz w:val="20"/>
+      </w:rPr>
+    </w:lvl>
+    <w:lvl w:ilvl="6" w:tentative="1">
+      <w:start w:val="1"/>
+      <w:numFmt w:val="bullet"/>
+      <w:lvlText w:val=""/>
+      <w:lvlJc w:val="left"/>
+      <w:pPr>
+        <w:tabs>
+          <w:tab w:val="num" w:pos="5040"/>
+        </w:tabs>
+        <w:ind w:left="5040" w:hanging="360"/>
+      </w:pPr>
+      <w:rPr>
+        <w:rFonts w:ascii="Wingdings" w:hAnsi="Wingdings" w:hint="default"/>
+        <w:sz w:val="20"/>
+      </w:rPr>
+    </w:lvl>
+    <w:lvl w:ilvl="7" w:tentative="1">
+      <w:start w:val="1"/>
+      <w:numFmt w:val="bullet"/>
+      <w:lvlText w:val=""/>
+      <w:lvlJc w:val="left"/>
+      <w:pPr>
+        <w:tabs>
+          <w:tab w:val="num" w:pos="5760"/>
+        </w:tabs>
+        <w:ind w:left="5760" w:hanging="360"/>
+      </w:pPr>
+      <w:rPr>
+        <w:rFonts w:ascii="Wingdings" w:hAnsi="Wingdings" w:hint="default"/>
+        <w:sz w:val="20"/>
+      </w:rPr>
+    </w:lvl>
+    <w:lvl w:ilvl="8" w:tentative="1">
+      <w:start w:val="1"/>
+      <w:numFmt w:val="bullet"/>
+      <w:lvlText w:val=""/>
+      <w:lvlJc w:val="left"/>
+      <w:pPr>
+        <w:tabs>
+          <w:tab w:val="num" w:pos="6480"/>
+        </w:tabs>
+        <w:ind w:left="6480" w:hanging="360"/>
+      </w:pPr>
+      <w:rPr>
+        <w:rFonts w:ascii="Wingdings" w:hAnsi="Wingdings" w:hint="default"/>
+        <w:sz w:val="20"/>
+      </w:rPr>
+    </w:lvl>
+  </w:abstractNum>
+  <w:abstractNum w:abstractNumId="3" w15:restartNumberingAfterBreak="0">
     <w:nsid w:val="24BC6E26"/>
     <w:multiLevelType w:val="multilevel"/>
     <w:tmpl w:val="FF9472B8"/>
@@ -1148,7 +2257,7 @@
       </w:rPr>
     </w:lvl>
   </w:abstractNum>
-  <w:abstractNum w:abstractNumId="2" w15:restartNumberingAfterBreak="0">
+  <w:abstractNum w:abstractNumId="4" w15:restartNumberingAfterBreak="0">
     <w:nsid w:val="291A111B"/>
     <w:multiLevelType w:val="multilevel"/>
     <w:tmpl w:val="F50EDEFA"/>
@@ -1261,7 +2370,233 @@
       </w:pPr>
     </w:lvl>
   </w:abstractNum>
-  <w:abstractNum w:abstractNumId="3" w15:restartNumberingAfterBreak="0">
+  <w:abstractNum w:abstractNumId="5" w15:restartNumberingAfterBreak="0">
+    <w:nsid w:val="2F61641A"/>
+    <w:multiLevelType w:val="multilevel"/>
+    <w:tmpl w:val="1E061E0C"/>
+    <w:lvl w:ilvl="0">
+      <w:start w:val="5"/>
+      <w:numFmt w:val="decimal"/>
+      <w:lvlText w:val="%1."/>
+      <w:lvlJc w:val="left"/>
+      <w:pPr>
+        <w:tabs>
+          <w:tab w:val="num" w:pos="720"/>
+        </w:tabs>
+        <w:ind w:left="720" w:hanging="360"/>
+      </w:pPr>
+    </w:lvl>
+    <w:lvl w:ilvl="1" w:tentative="1">
+      <w:start w:val="1"/>
+      <w:numFmt w:val="decimal"/>
+      <w:lvlText w:val="%2."/>
+      <w:lvlJc w:val="left"/>
+      <w:pPr>
+        <w:tabs>
+          <w:tab w:val="num" w:pos="1440"/>
+        </w:tabs>
+        <w:ind w:left="1440" w:hanging="360"/>
+      </w:pPr>
+    </w:lvl>
+    <w:lvl w:ilvl="2" w:tentative="1">
+      <w:start w:val="1"/>
+      <w:numFmt w:val="decimal"/>
+      <w:lvlText w:val="%3."/>
+      <w:lvlJc w:val="left"/>
+      <w:pPr>
+        <w:tabs>
+          <w:tab w:val="num" w:pos="2160"/>
+        </w:tabs>
+        <w:ind w:left="2160" w:hanging="360"/>
+      </w:pPr>
+    </w:lvl>
+    <w:lvl w:ilvl="3" w:tentative="1">
+      <w:start w:val="1"/>
+      <w:numFmt w:val="decimal"/>
+      <w:lvlText w:val="%4."/>
+      <w:lvlJc w:val="left"/>
+      <w:pPr>
+        <w:tabs>
+          <w:tab w:val="num" w:pos="2880"/>
+        </w:tabs>
+        <w:ind w:left="2880" w:hanging="360"/>
+      </w:pPr>
+    </w:lvl>
+    <w:lvl w:ilvl="4" w:tentative="1">
+      <w:start w:val="1"/>
+      <w:numFmt w:val="decimal"/>
+      <w:lvlText w:val="%5."/>
+      <w:lvlJc w:val="left"/>
+      <w:pPr>
+        <w:tabs>
+          <w:tab w:val="num" w:pos="3600"/>
+        </w:tabs>
+        <w:ind w:left="3600" w:hanging="360"/>
+      </w:pPr>
+    </w:lvl>
+    <w:lvl w:ilvl="5" w:tentative="1">
+      <w:start w:val="1"/>
+      <w:numFmt w:val="decimal"/>
+      <w:lvlText w:val="%6."/>
+      <w:lvlJc w:val="left"/>
+      <w:pPr>
+        <w:tabs>
+          <w:tab w:val="num" w:pos="4320"/>
+        </w:tabs>
+        <w:ind w:left="4320" w:hanging="360"/>
+      </w:pPr>
+    </w:lvl>
+    <w:lvl w:ilvl="6" w:tentative="1">
+      <w:start w:val="1"/>
+      <w:numFmt w:val="decimal"/>
+      <w:lvlText w:val="%7."/>
+      <w:lvlJc w:val="left"/>
+      <w:pPr>
+        <w:tabs>
+          <w:tab w:val="num" w:pos="5040"/>
+        </w:tabs>
+        <w:ind w:left="5040" w:hanging="360"/>
+      </w:pPr>
+    </w:lvl>
+    <w:lvl w:ilvl="7" w:tentative="1">
+      <w:start w:val="1"/>
+      <w:numFmt w:val="decimal"/>
+      <w:lvlText w:val="%8."/>
+      <w:lvlJc w:val="left"/>
+      <w:pPr>
+        <w:tabs>
+          <w:tab w:val="num" w:pos="5760"/>
+        </w:tabs>
+        <w:ind w:left="5760" w:hanging="360"/>
+      </w:pPr>
+    </w:lvl>
+    <w:lvl w:ilvl="8" w:tentative="1">
+      <w:start w:val="1"/>
+      <w:numFmt w:val="decimal"/>
+      <w:lvlText w:val="%9."/>
+      <w:lvlJc w:val="left"/>
+      <w:pPr>
+        <w:tabs>
+          <w:tab w:val="num" w:pos="6480"/>
+        </w:tabs>
+        <w:ind w:left="6480" w:hanging="360"/>
+      </w:pPr>
+    </w:lvl>
+  </w:abstractNum>
+  <w:abstractNum w:abstractNumId="6" w15:restartNumberingAfterBreak="0">
+    <w:nsid w:val="2F953516"/>
+    <w:multiLevelType w:val="multilevel"/>
+    <w:tmpl w:val="99666424"/>
+    <w:lvl w:ilvl="0">
+      <w:start w:val="4"/>
+      <w:numFmt w:val="decimal"/>
+      <w:lvlText w:val="%1."/>
+      <w:lvlJc w:val="left"/>
+      <w:pPr>
+        <w:tabs>
+          <w:tab w:val="num" w:pos="720"/>
+        </w:tabs>
+        <w:ind w:left="720" w:hanging="360"/>
+      </w:pPr>
+    </w:lvl>
+    <w:lvl w:ilvl="1" w:tentative="1">
+      <w:start w:val="1"/>
+      <w:numFmt w:val="decimal"/>
+      <w:lvlText w:val="%2."/>
+      <w:lvlJc w:val="left"/>
+      <w:pPr>
+        <w:tabs>
+          <w:tab w:val="num" w:pos="1440"/>
+        </w:tabs>
+        <w:ind w:left="1440" w:hanging="360"/>
+      </w:pPr>
+    </w:lvl>
+    <w:lvl w:ilvl="2" w:tentative="1">
+      <w:start w:val="1"/>
+      <w:numFmt w:val="decimal"/>
+      <w:lvlText w:val="%3."/>
+      <w:lvlJc w:val="left"/>
+      <w:pPr>
+        <w:tabs>
+          <w:tab w:val="num" w:pos="2160"/>
+        </w:tabs>
+        <w:ind w:left="2160" w:hanging="360"/>
+      </w:pPr>
+    </w:lvl>
+    <w:lvl w:ilvl="3" w:tentative="1">
+      <w:start w:val="1"/>
+      <w:numFmt w:val="decimal"/>
+      <w:lvlText w:val="%4."/>
+      <w:lvlJc w:val="left"/>
+      <w:pPr>
+        <w:tabs>
+          <w:tab w:val="num" w:pos="2880"/>
+        </w:tabs>
+        <w:ind w:left="2880" w:hanging="360"/>
+      </w:pPr>
+    </w:lvl>
+    <w:lvl w:ilvl="4" w:tentative="1">
+      <w:start w:val="1"/>
+      <w:numFmt w:val="decimal"/>
+      <w:lvlText w:val="%5."/>
+      <w:lvlJc w:val="left"/>
+      <w:pPr>
+        <w:tabs>
+          <w:tab w:val="num" w:pos="3600"/>
+        </w:tabs>
+        <w:ind w:left="3600" w:hanging="360"/>
+      </w:pPr>
+    </w:lvl>
+    <w:lvl w:ilvl="5" w:tentative="1">
+      <w:start w:val="1"/>
+      <w:numFmt w:val="decimal"/>
+      <w:lvlText w:val="%6."/>
+      <w:lvlJc w:val="left"/>
+      <w:pPr>
+        <w:tabs>
+          <w:tab w:val="num" w:pos="4320"/>
+        </w:tabs>
+        <w:ind w:left="4320" w:hanging="360"/>
+      </w:pPr>
+    </w:lvl>
+    <w:lvl w:ilvl="6" w:tentative="1">
+      <w:start w:val="1"/>
+      <w:numFmt w:val="decimal"/>
+      <w:lvlText w:val="%7."/>
+      <w:lvlJc w:val="left"/>
+      <w:pPr>
+        <w:tabs>
+          <w:tab w:val="num" w:pos="5040"/>
+        </w:tabs>
+        <w:ind w:left="5040" w:hanging="360"/>
+      </w:pPr>
+    </w:lvl>
+    <w:lvl w:ilvl="7" w:tentative="1">
+      <w:start w:val="1"/>
+      <w:numFmt w:val="decimal"/>
+      <w:lvlText w:val="%8."/>
+      <w:lvlJc w:val="left"/>
+      <w:pPr>
+        <w:tabs>
+          <w:tab w:val="num" w:pos="5760"/>
+        </w:tabs>
+        <w:ind w:left="5760" w:hanging="360"/>
+      </w:pPr>
+    </w:lvl>
+    <w:lvl w:ilvl="8" w:tentative="1">
+      <w:start w:val="1"/>
+      <w:numFmt w:val="decimal"/>
+      <w:lvlText w:val="%9."/>
+      <w:lvlJc w:val="left"/>
+      <w:pPr>
+        <w:tabs>
+          <w:tab w:val="num" w:pos="6480"/>
+        </w:tabs>
+        <w:ind w:left="6480" w:hanging="360"/>
+      </w:pPr>
+    </w:lvl>
+  </w:abstractNum>
+  <w:abstractNum w:abstractNumId="7" w15:restartNumberingAfterBreak="0">
     <w:nsid w:val="3ED81B1F"/>
     <w:multiLevelType w:val="multilevel"/>
     <w:tmpl w:val="46BE496C"/>
@@ -1374,7 +2709,7 @@
       </w:pPr>
     </w:lvl>
   </w:abstractNum>
-  <w:abstractNum w:abstractNumId="4" w15:restartNumberingAfterBreak="0">
+  <w:abstractNum w:abstractNumId="8" w15:restartNumberingAfterBreak="0">
     <w:nsid w:val="48977B1F"/>
     <w:multiLevelType w:val="multilevel"/>
     <w:tmpl w:val="2F1A5B9A"/>
@@ -1487,7 +2822,7 @@
       </w:pPr>
     </w:lvl>
   </w:abstractNum>
-  <w:abstractNum w:abstractNumId="5" w15:restartNumberingAfterBreak="0">
+  <w:abstractNum w:abstractNumId="9" w15:restartNumberingAfterBreak="0">
     <w:nsid w:val="4CD8376F"/>
     <w:multiLevelType w:val="multilevel"/>
     <w:tmpl w:val="A60A72CA"/>
@@ -1636,7 +2971,233 @@
       </w:rPr>
     </w:lvl>
   </w:abstractNum>
-  <w:abstractNum w:abstractNumId="6" w15:restartNumberingAfterBreak="0">
+  <w:abstractNum w:abstractNumId="10" w15:restartNumberingAfterBreak="0">
+    <w:nsid w:val="51045727"/>
+    <w:multiLevelType w:val="multilevel"/>
+    <w:tmpl w:val="68D2A27E"/>
+    <w:lvl w:ilvl="0">
+      <w:start w:val="6"/>
+      <w:numFmt w:val="decimal"/>
+      <w:lvlText w:val="%1."/>
+      <w:lvlJc w:val="left"/>
+      <w:pPr>
+        <w:tabs>
+          <w:tab w:val="num" w:pos="720"/>
+        </w:tabs>
+        <w:ind w:left="720" w:hanging="360"/>
+      </w:pPr>
+    </w:lvl>
+    <w:lvl w:ilvl="1" w:tentative="1">
+      <w:start w:val="1"/>
+      <w:numFmt w:val="decimal"/>
+      <w:lvlText w:val="%2."/>
+      <w:lvlJc w:val="left"/>
+      <w:pPr>
+        <w:tabs>
+          <w:tab w:val="num" w:pos="1440"/>
+        </w:tabs>
+        <w:ind w:left="1440" w:hanging="360"/>
+      </w:pPr>
+    </w:lvl>
+    <w:lvl w:ilvl="2" w:tentative="1">
+      <w:start w:val="1"/>
+      <w:numFmt w:val="decimal"/>
+      <w:lvlText w:val="%3."/>
+      <w:lvlJc w:val="left"/>
+      <w:pPr>
+        <w:tabs>
+          <w:tab w:val="num" w:pos="2160"/>
+        </w:tabs>
+        <w:ind w:left="2160" w:hanging="360"/>
+      </w:pPr>
+    </w:lvl>
+    <w:lvl w:ilvl="3" w:tentative="1">
+      <w:start w:val="1"/>
+      <w:numFmt w:val="decimal"/>
+      <w:lvlText w:val="%4."/>
+      <w:lvlJc w:val="left"/>
+      <w:pPr>
+        <w:tabs>
+          <w:tab w:val="num" w:pos="2880"/>
+        </w:tabs>
+        <w:ind w:left="2880" w:hanging="360"/>
+      </w:pPr>
+    </w:lvl>
+    <w:lvl w:ilvl="4" w:tentative="1">
+      <w:start w:val="1"/>
+      <w:numFmt w:val="decimal"/>
+      <w:lvlText w:val="%5."/>
+      <w:lvlJc w:val="left"/>
+      <w:pPr>
+        <w:tabs>
+          <w:tab w:val="num" w:pos="3600"/>
+        </w:tabs>
+        <w:ind w:left="3600" w:hanging="360"/>
+      </w:pPr>
+    </w:lvl>
+    <w:lvl w:ilvl="5" w:tentative="1">
+      <w:start w:val="1"/>
+      <w:numFmt w:val="decimal"/>
+      <w:lvlText w:val="%6."/>
+      <w:lvlJc w:val="left"/>
+      <w:pPr>
+        <w:tabs>
+          <w:tab w:val="num" w:pos="4320"/>
+        </w:tabs>
+        <w:ind w:left="4320" w:hanging="360"/>
+      </w:pPr>
+    </w:lvl>
+    <w:lvl w:ilvl="6" w:tentative="1">
+      <w:start w:val="1"/>
+      <w:numFmt w:val="decimal"/>
+      <w:lvlText w:val="%7."/>
+      <w:lvlJc w:val="left"/>
+      <w:pPr>
+        <w:tabs>
+          <w:tab w:val="num" w:pos="5040"/>
+        </w:tabs>
+        <w:ind w:left="5040" w:hanging="360"/>
+      </w:pPr>
+    </w:lvl>
+    <w:lvl w:ilvl="7" w:tentative="1">
+      <w:start w:val="1"/>
+      <w:numFmt w:val="decimal"/>
+      <w:lvlText w:val="%8."/>
+      <w:lvlJc w:val="left"/>
+      <w:pPr>
+        <w:tabs>
+          <w:tab w:val="num" w:pos="5760"/>
+        </w:tabs>
+        <w:ind w:left="5760" w:hanging="360"/>
+      </w:pPr>
+    </w:lvl>
+    <w:lvl w:ilvl="8" w:tentative="1">
+      <w:start w:val="1"/>
+      <w:numFmt w:val="decimal"/>
+      <w:lvlText w:val="%9."/>
+      <w:lvlJc w:val="left"/>
+      <w:pPr>
+        <w:tabs>
+          <w:tab w:val="num" w:pos="6480"/>
+        </w:tabs>
+        <w:ind w:left="6480" w:hanging="360"/>
+      </w:pPr>
+    </w:lvl>
+  </w:abstractNum>
+  <w:abstractNum w:abstractNumId="11" w15:restartNumberingAfterBreak="0">
+    <w:nsid w:val="59DC22AA"/>
+    <w:multiLevelType w:val="multilevel"/>
+    <w:tmpl w:val="FEA0FF96"/>
+    <w:lvl w:ilvl="0">
+      <w:start w:val="1"/>
+      <w:numFmt w:val="decimal"/>
+      <w:lvlText w:val="%1."/>
+      <w:lvlJc w:val="left"/>
+      <w:pPr>
+        <w:tabs>
+          <w:tab w:val="num" w:pos="720"/>
+        </w:tabs>
+        <w:ind w:left="720" w:hanging="360"/>
+      </w:pPr>
+    </w:lvl>
+    <w:lvl w:ilvl="1" w:tentative="1">
+      <w:start w:val="1"/>
+      <w:numFmt w:val="decimal"/>
+      <w:lvlText w:val="%2."/>
+      <w:lvlJc w:val="left"/>
+      <w:pPr>
+        <w:tabs>
+          <w:tab w:val="num" w:pos="1440"/>
+        </w:tabs>
+        <w:ind w:left="1440" w:hanging="360"/>
+      </w:pPr>
+    </w:lvl>
+    <w:lvl w:ilvl="2" w:tentative="1">
+      <w:start w:val="1"/>
+      <w:numFmt w:val="decimal"/>
+      <w:lvlText w:val="%3."/>
+      <w:lvlJc w:val="left"/>
+      <w:pPr>
+        <w:tabs>
+          <w:tab w:val="num" w:pos="2160"/>
+        </w:tabs>
+        <w:ind w:left="2160" w:hanging="360"/>
+      </w:pPr>
+    </w:lvl>
+    <w:lvl w:ilvl="3" w:tentative="1">
+      <w:start w:val="1"/>
+      <w:numFmt w:val="decimal"/>
+      <w:lvlText w:val="%4."/>
+      <w:lvlJc w:val="left"/>
+      <w:pPr>
+        <w:tabs>
+          <w:tab w:val="num" w:pos="2880"/>
+        </w:tabs>
+        <w:ind w:left="2880" w:hanging="360"/>
+      </w:pPr>
+    </w:lvl>
+    <w:lvl w:ilvl="4" w:tentative="1">
+      <w:start w:val="1"/>
+      <w:numFmt w:val="decimal"/>
+      <w:lvlText w:val="%5."/>
+      <w:lvlJc w:val="left"/>
+      <w:pPr>
+        <w:tabs>
+          <w:tab w:val="num" w:pos="3600"/>
+        </w:tabs>
+        <w:ind w:left="3600" w:hanging="360"/>
+      </w:pPr>
+    </w:lvl>
+    <w:lvl w:ilvl="5" w:tentative="1">
+      <w:start w:val="1"/>
+      <w:numFmt w:val="decimal"/>
+      <w:lvlText w:val="%6."/>
+      <w:lvlJc w:val="left"/>
+      <w:pPr>
+        <w:tabs>
+          <w:tab w:val="num" w:pos="4320"/>
+        </w:tabs>
+        <w:ind w:left="4320" w:hanging="360"/>
+      </w:pPr>
+    </w:lvl>
+    <w:lvl w:ilvl="6" w:tentative="1">
+      <w:start w:val="1"/>
+      <w:numFmt w:val="decimal"/>
+      <w:lvlText w:val="%7."/>
+      <w:lvlJc w:val="left"/>
+      <w:pPr>
+        <w:tabs>
+          <w:tab w:val="num" w:pos="5040"/>
+        </w:tabs>
+        <w:ind w:left="5040" w:hanging="360"/>
+      </w:pPr>
+    </w:lvl>
+    <w:lvl w:ilvl="7" w:tentative="1">
+      <w:start w:val="1"/>
+      <w:numFmt w:val="decimal"/>
+      <w:lvlText w:val="%8."/>
+      <w:lvlJc w:val="left"/>
+      <w:pPr>
+        <w:tabs>
+          <w:tab w:val="num" w:pos="5760"/>
+        </w:tabs>
+        <w:ind w:left="5760" w:hanging="360"/>
+      </w:pPr>
+    </w:lvl>
+    <w:lvl w:ilvl="8" w:tentative="1">
+      <w:start w:val="1"/>
+      <w:numFmt w:val="decimal"/>
+      <w:lvlText w:val="%9."/>
+      <w:lvlJc w:val="left"/>
+      <w:pPr>
+        <w:tabs>
+          <w:tab w:val="num" w:pos="6480"/>
+        </w:tabs>
+        <w:ind w:left="6480" w:hanging="360"/>
+      </w:pPr>
+    </w:lvl>
+  </w:abstractNum>
+  <w:abstractNum w:abstractNumId="12" w15:restartNumberingAfterBreak="0">
     <w:nsid w:val="5BF06047"/>
     <w:multiLevelType w:val="multilevel"/>
     <w:tmpl w:val="C1F458BC"/>
@@ -1749,7 +3310,382 @@
       </w:pPr>
     </w:lvl>
   </w:abstractNum>
-  <w:abstractNum w:abstractNumId="7" w15:restartNumberingAfterBreak="0">
+  <w:abstractNum w:abstractNumId="13" w15:restartNumberingAfterBreak="0">
+    <w:nsid w:val="5C8E03D3"/>
+    <w:multiLevelType w:val="multilevel"/>
+    <w:tmpl w:val="E8301882"/>
+    <w:lvl w:ilvl="0">
+      <w:start w:val="1"/>
+      <w:numFmt w:val="bullet"/>
+      <w:lvlText w:val=""/>
+      <w:lvlJc w:val="left"/>
+      <w:pPr>
+        <w:tabs>
+          <w:tab w:val="num" w:pos="720"/>
+        </w:tabs>
+        <w:ind w:left="720" w:hanging="360"/>
+      </w:pPr>
+      <w:rPr>
+        <w:rFonts w:ascii="Symbol" w:hAnsi="Symbol" w:hint="default"/>
+        <w:sz w:val="20"/>
+      </w:rPr>
+    </w:lvl>
+    <w:lvl w:ilvl="1" w:tentative="1">
+      <w:start w:val="1"/>
+      <w:numFmt w:val="bullet"/>
+      <w:lvlText w:val="o"/>
+      <w:lvlJc w:val="left"/>
+      <w:pPr>
+        <w:tabs>
+          <w:tab w:val="num" w:pos="1440"/>
+        </w:tabs>
+        <w:ind w:left="1440" w:hanging="360"/>
+      </w:pPr>
+      <w:rPr>
+        <w:rFonts w:ascii="Courier New" w:hAnsi="Courier New" w:hint="default"/>
+        <w:sz w:val="20"/>
+      </w:rPr>
+    </w:lvl>
+    <w:lvl w:ilvl="2" w:tentative="1">
+      <w:start w:val="1"/>
+      <w:numFmt w:val="bullet"/>
+      <w:lvlText w:val=""/>
+      <w:lvlJc w:val="left"/>
+      <w:pPr>
+        <w:tabs>
+          <w:tab w:val="num" w:pos="2160"/>
+        </w:tabs>
+        <w:ind w:left="2160" w:hanging="360"/>
+      </w:pPr>
+      <w:rPr>
+        <w:rFonts w:ascii="Wingdings" w:hAnsi="Wingdings" w:hint="default"/>
+        <w:sz w:val="20"/>
+      </w:rPr>
+    </w:lvl>
+    <w:lvl w:ilvl="3" w:tentative="1">
+      <w:start w:val="1"/>
+      <w:numFmt w:val="bullet"/>
+      <w:lvlText w:val=""/>
+      <w:lvlJc w:val="left"/>
+      <w:pPr>
+        <w:tabs>
+          <w:tab w:val="num" w:pos="2880"/>
+        </w:tabs>
+        <w:ind w:left="2880" w:hanging="360"/>
+      </w:pPr>
+      <w:rPr>
+        <w:rFonts w:ascii="Wingdings" w:hAnsi="Wingdings" w:hint="default"/>
+        <w:sz w:val="20"/>
+      </w:rPr>
+    </w:lvl>
+    <w:lvl w:ilvl="4" w:tentative="1">
+      <w:start w:val="1"/>
+      <w:numFmt w:val="bullet"/>
+      <w:lvlText w:val=""/>
+      <w:lvlJc w:val="left"/>
+      <w:pPr>
+        <w:tabs>
+          <w:tab w:val="num" w:pos="3600"/>
+        </w:tabs>
+        <w:ind w:left="3600" w:hanging="360"/>
+      </w:pPr>
+      <w:rPr>
+        <w:rFonts w:ascii="Wingdings" w:hAnsi="Wingdings" w:hint="default"/>
+        <w:sz w:val="20"/>
+      </w:rPr>
+    </w:lvl>
+    <w:lvl w:ilvl="5" w:tentative="1">
+      <w:start w:val="1"/>
+      <w:numFmt w:val="bullet"/>
+      <w:lvlText w:val=""/>
+      <w:lvlJc w:val="left"/>
+      <w:pPr>
+        <w:tabs>
+          <w:tab w:val="num" w:pos="4320"/>
+        </w:tabs>
+        <w:ind w:left="4320" w:hanging="360"/>
+      </w:pPr>
+      <w:rPr>
+        <w:rFonts w:ascii="Wingdings" w:hAnsi="Wingdings" w:hint="default"/>
+        <w:sz w:val="20"/>
+      </w:rPr>
+    </w:lvl>
+    <w:lvl w:ilvl="6" w:tentative="1">
+      <w:start w:val="1"/>
+      <w:numFmt w:val="bullet"/>
+      <w:lvlText w:val=""/>
+      <w:lvlJc w:val="left"/>
+      <w:pPr>
+        <w:tabs>
+          <w:tab w:val="num" w:pos="5040"/>
+        </w:tabs>
+        <w:ind w:left="5040" w:hanging="360"/>
+      </w:pPr>
+      <w:rPr>
+        <w:rFonts w:ascii="Wingdings" w:hAnsi="Wingdings" w:hint="default"/>
+        <w:sz w:val="20"/>
+      </w:rPr>
+    </w:lvl>
+    <w:lvl w:ilvl="7" w:tentative="1">
+      <w:start w:val="1"/>
+      <w:numFmt w:val="bullet"/>
+      <w:lvlText w:val=""/>
+      <w:lvlJc w:val="left"/>
+      <w:pPr>
+        <w:tabs>
+          <w:tab w:val="num" w:pos="5760"/>
+        </w:tabs>
+        <w:ind w:left="5760" w:hanging="360"/>
+      </w:pPr>
+      <w:rPr>
+        <w:rFonts w:ascii="Wingdings" w:hAnsi="Wingdings" w:hint="default"/>
+        <w:sz w:val="20"/>
+      </w:rPr>
+    </w:lvl>
+    <w:lvl w:ilvl="8" w:tentative="1">
+      <w:start w:val="1"/>
+      <w:numFmt w:val="bullet"/>
+      <w:lvlText w:val=""/>
+      <w:lvlJc w:val="left"/>
+      <w:pPr>
+        <w:tabs>
+          <w:tab w:val="num" w:pos="6480"/>
+        </w:tabs>
+        <w:ind w:left="6480" w:hanging="360"/>
+      </w:pPr>
+      <w:rPr>
+        <w:rFonts w:ascii="Wingdings" w:hAnsi="Wingdings" w:hint="default"/>
+        <w:sz w:val="20"/>
+      </w:rPr>
+    </w:lvl>
+  </w:abstractNum>
+  <w:abstractNum w:abstractNumId="14" w15:restartNumberingAfterBreak="0">
+    <w:nsid w:val="66CD2106"/>
+    <w:multiLevelType w:val="multilevel"/>
+    <w:tmpl w:val="496285C0"/>
+    <w:lvl w:ilvl="0">
+      <w:start w:val="3"/>
+      <w:numFmt w:val="decimal"/>
+      <w:lvlText w:val="%1."/>
+      <w:lvlJc w:val="left"/>
+      <w:pPr>
+        <w:tabs>
+          <w:tab w:val="num" w:pos="720"/>
+        </w:tabs>
+        <w:ind w:left="720" w:hanging="360"/>
+      </w:pPr>
+    </w:lvl>
+    <w:lvl w:ilvl="1" w:tentative="1">
+      <w:start w:val="1"/>
+      <w:numFmt w:val="decimal"/>
+      <w:lvlText w:val="%2."/>
+      <w:lvlJc w:val="left"/>
+      <w:pPr>
+        <w:tabs>
+          <w:tab w:val="num" w:pos="1440"/>
+        </w:tabs>
+        <w:ind w:left="1440" w:hanging="360"/>
+      </w:pPr>
+    </w:lvl>
+    <w:lvl w:ilvl="2" w:tentative="1">
+      <w:start w:val="1"/>
+      <w:numFmt w:val="decimal"/>
+      <w:lvlText w:val="%3."/>
+      <w:lvlJc w:val="left"/>
+      <w:pPr>
+        <w:tabs>
+          <w:tab w:val="num" w:pos="2160"/>
+        </w:tabs>
+        <w:ind w:left="2160" w:hanging="360"/>
+      </w:pPr>
+    </w:lvl>
+    <w:lvl w:ilvl="3" w:tentative="1">
+      <w:start w:val="1"/>
+      <w:numFmt w:val="decimal"/>
+      <w:lvlText w:val="%4."/>
+      <w:lvlJc w:val="left"/>
+      <w:pPr>
+        <w:tabs>
+          <w:tab w:val="num" w:pos="2880"/>
+        </w:tabs>
+        <w:ind w:left="2880" w:hanging="360"/>
+      </w:pPr>
+    </w:lvl>
+    <w:lvl w:ilvl="4" w:tentative="1">
+      <w:start w:val="1"/>
+      <w:numFmt w:val="decimal"/>
+      <w:lvlText w:val="%5."/>
+      <w:lvlJc w:val="left"/>
+      <w:pPr>
+        <w:tabs>
+          <w:tab w:val="num" w:pos="3600"/>
+        </w:tabs>
+        <w:ind w:left="3600" w:hanging="360"/>
+      </w:pPr>
+    </w:lvl>
+    <w:lvl w:ilvl="5" w:tentative="1">
+      <w:start w:val="1"/>
+      <w:numFmt w:val="decimal"/>
+      <w:lvlText w:val="%6."/>
+      <w:lvlJc w:val="left"/>
+      <w:pPr>
+        <w:tabs>
+          <w:tab w:val="num" w:pos="4320"/>
+        </w:tabs>
+        <w:ind w:left="4320" w:hanging="360"/>
+      </w:pPr>
+    </w:lvl>
+    <w:lvl w:ilvl="6" w:tentative="1">
+      <w:start w:val="1"/>
+      <w:numFmt w:val="decimal"/>
+      <w:lvlText w:val="%7."/>
+      <w:lvlJc w:val="left"/>
+      <w:pPr>
+        <w:tabs>
+          <w:tab w:val="num" w:pos="5040"/>
+        </w:tabs>
+        <w:ind w:left="5040" w:hanging="360"/>
+      </w:pPr>
+    </w:lvl>
+    <w:lvl w:ilvl="7" w:tentative="1">
+      <w:start w:val="1"/>
+      <w:numFmt w:val="decimal"/>
+      <w:lvlText w:val="%8."/>
+      <w:lvlJc w:val="left"/>
+      <w:pPr>
+        <w:tabs>
+          <w:tab w:val="num" w:pos="5760"/>
+        </w:tabs>
+        <w:ind w:left="5760" w:hanging="360"/>
+      </w:pPr>
+    </w:lvl>
+    <w:lvl w:ilvl="8" w:tentative="1">
+      <w:start w:val="1"/>
+      <w:numFmt w:val="decimal"/>
+      <w:lvlText w:val="%9."/>
+      <w:lvlJc w:val="left"/>
+      <w:pPr>
+        <w:tabs>
+          <w:tab w:val="num" w:pos="6480"/>
+        </w:tabs>
+        <w:ind w:left="6480" w:hanging="360"/>
+      </w:pPr>
+    </w:lvl>
+  </w:abstractNum>
+  <w:abstractNum w:abstractNumId="15" w15:restartNumberingAfterBreak="0">
+    <w:nsid w:val="78EA7F40"/>
+    <w:multiLevelType w:val="multilevel"/>
+    <w:tmpl w:val="0F160600"/>
+    <w:lvl w:ilvl="0">
+      <w:start w:val="1"/>
+      <w:numFmt w:val="decimal"/>
+      <w:lvlText w:val="%1."/>
+      <w:lvlJc w:val="left"/>
+      <w:pPr>
+        <w:tabs>
+          <w:tab w:val="num" w:pos="720"/>
+        </w:tabs>
+        <w:ind w:left="720" w:hanging="360"/>
+      </w:pPr>
+    </w:lvl>
+    <w:lvl w:ilvl="1" w:tentative="1">
+      <w:start w:val="1"/>
+      <w:numFmt w:val="decimal"/>
+      <w:lvlText w:val="%2."/>
+      <w:lvlJc w:val="left"/>
+      <w:pPr>
+        <w:tabs>
+          <w:tab w:val="num" w:pos="1440"/>
+        </w:tabs>
+        <w:ind w:left="1440" w:hanging="360"/>
+      </w:pPr>
+    </w:lvl>
+    <w:lvl w:ilvl="2" w:tentative="1">
+      <w:start w:val="1"/>
+      <w:numFmt w:val="decimal"/>
+      <w:lvlText w:val="%3."/>
+      <w:lvlJc w:val="left"/>
+      <w:pPr>
+        <w:tabs>
+          <w:tab w:val="num" w:pos="2160"/>
+        </w:tabs>
+        <w:ind w:left="2160" w:hanging="360"/>
+      </w:pPr>
+    </w:lvl>
+    <w:lvl w:ilvl="3" w:tentative="1">
+      <w:start w:val="1"/>
+      <w:numFmt w:val="decimal"/>
+      <w:lvlText w:val="%4."/>
+      <w:lvlJc w:val="left"/>
+      <w:pPr>
+        <w:tabs>
+          <w:tab w:val="num" w:pos="2880"/>
+        </w:tabs>
+        <w:ind w:left="2880" w:hanging="360"/>
+      </w:pPr>
+    </w:lvl>
+    <w:lvl w:ilvl="4" w:tentative="1">
+      <w:start w:val="1"/>
+      <w:numFmt w:val="decimal"/>
+      <w:lvlText w:val="%5."/>
+      <w:lvlJc w:val="left"/>
+      <w:pPr>
+        <w:tabs>
+          <w:tab w:val="num" w:pos="3600"/>
+        </w:tabs>
+        <w:ind w:left="3600" w:hanging="360"/>
+      </w:pPr>
+    </w:lvl>
+    <w:lvl w:ilvl="5" w:tentative="1">
+      <w:start w:val="1"/>
+      <w:numFmt w:val="decimal"/>
+      <w:lvlText w:val="%6."/>
+      <w:lvlJc w:val="left"/>
+      <w:pPr>
+        <w:tabs>
+          <w:tab w:val="num" w:pos="4320"/>
+        </w:tabs>
+        <w:ind w:left="4320" w:hanging="360"/>
+      </w:pPr>
+    </w:lvl>
+    <w:lvl w:ilvl="6" w:tentative="1">
+      <w:start w:val="1"/>
+      <w:numFmt w:val="decimal"/>
+      <w:lvlText w:val="%7."/>
+      <w:lvlJc w:val="left"/>
+      <w:pPr>
+        <w:tabs>
+          <w:tab w:val="num" w:pos="5040"/>
+        </w:tabs>
+        <w:ind w:left="5040" w:hanging="360"/>
+      </w:pPr>
+    </w:lvl>
+    <w:lvl w:ilvl="7" w:tentative="1">
+      <w:start w:val="1"/>
+      <w:numFmt w:val="decimal"/>
+      <w:lvlText w:val="%8."/>
+      <w:lvlJc w:val="left"/>
+      <w:pPr>
+        <w:tabs>
+          <w:tab w:val="num" w:pos="5760"/>
+        </w:tabs>
+        <w:ind w:left="5760" w:hanging="360"/>
+      </w:pPr>
+    </w:lvl>
+    <w:lvl w:ilvl="8" w:tentative="1">
+      <w:start w:val="1"/>
+      <w:numFmt w:val="decimal"/>
+      <w:lvlText w:val="%9."/>
+      <w:lvlJc w:val="left"/>
+      <w:pPr>
+        <w:tabs>
+          <w:tab w:val="num" w:pos="6480"/>
+        </w:tabs>
+        <w:ind w:left="6480" w:hanging="360"/>
+      </w:pPr>
+    </w:lvl>
+  </w:abstractNum>
+  <w:abstractNum w:abstractNumId="16" w15:restartNumberingAfterBreak="0">
     <w:nsid w:val="7A1A1BE6"/>
     <w:multiLevelType w:val="multilevel"/>
     <w:tmpl w:val="E32C8F34"/>
@@ -1862,29 +3798,324 @@
       </w:pPr>
     </w:lvl>
   </w:abstractNum>
+  <w:abstractNum w:abstractNumId="17" w15:restartNumberingAfterBreak="0">
+    <w:nsid w:val="7B1071C8"/>
+    <w:multiLevelType w:val="multilevel"/>
+    <w:tmpl w:val="8D881BAE"/>
+    <w:lvl w:ilvl="0">
+      <w:start w:val="1"/>
+      <w:numFmt w:val="decimal"/>
+      <w:lvlText w:val="%1."/>
+      <w:lvlJc w:val="left"/>
+      <w:pPr>
+        <w:tabs>
+          <w:tab w:val="num" w:pos="720"/>
+        </w:tabs>
+        <w:ind w:left="720" w:hanging="360"/>
+      </w:pPr>
+    </w:lvl>
+    <w:lvl w:ilvl="1" w:tentative="1">
+      <w:start w:val="1"/>
+      <w:numFmt w:val="decimal"/>
+      <w:lvlText w:val="%2."/>
+      <w:lvlJc w:val="left"/>
+      <w:pPr>
+        <w:tabs>
+          <w:tab w:val="num" w:pos="1440"/>
+        </w:tabs>
+        <w:ind w:left="1440" w:hanging="360"/>
+      </w:pPr>
+    </w:lvl>
+    <w:lvl w:ilvl="2" w:tentative="1">
+      <w:start w:val="1"/>
+      <w:numFmt w:val="decimal"/>
+      <w:lvlText w:val="%3."/>
+      <w:lvlJc w:val="left"/>
+      <w:pPr>
+        <w:tabs>
+          <w:tab w:val="num" w:pos="2160"/>
+        </w:tabs>
+        <w:ind w:left="2160" w:hanging="360"/>
+      </w:pPr>
+    </w:lvl>
+    <w:lvl w:ilvl="3" w:tentative="1">
+      <w:start w:val="1"/>
+      <w:numFmt w:val="decimal"/>
+      <w:lvlText w:val="%4."/>
+      <w:lvlJc w:val="left"/>
+      <w:pPr>
+        <w:tabs>
+          <w:tab w:val="num" w:pos="2880"/>
+        </w:tabs>
+        <w:ind w:left="2880" w:hanging="360"/>
+      </w:pPr>
+    </w:lvl>
+    <w:lvl w:ilvl="4" w:tentative="1">
+      <w:start w:val="1"/>
+      <w:numFmt w:val="decimal"/>
+      <w:lvlText w:val="%5."/>
+      <w:lvlJc w:val="left"/>
+      <w:pPr>
+        <w:tabs>
+          <w:tab w:val="num" w:pos="3600"/>
+        </w:tabs>
+        <w:ind w:left="3600" w:hanging="360"/>
+      </w:pPr>
+    </w:lvl>
+    <w:lvl w:ilvl="5" w:tentative="1">
+      <w:start w:val="1"/>
+      <w:numFmt w:val="decimal"/>
+      <w:lvlText w:val="%6."/>
+      <w:lvlJc w:val="left"/>
+      <w:pPr>
+        <w:tabs>
+          <w:tab w:val="num" w:pos="4320"/>
+        </w:tabs>
+        <w:ind w:left="4320" w:hanging="360"/>
+      </w:pPr>
+    </w:lvl>
+    <w:lvl w:ilvl="6" w:tentative="1">
+      <w:start w:val="1"/>
+      <w:numFmt w:val="decimal"/>
+      <w:lvlText w:val="%7."/>
+      <w:lvlJc w:val="left"/>
+      <w:pPr>
+        <w:tabs>
+          <w:tab w:val="num" w:pos="5040"/>
+        </w:tabs>
+        <w:ind w:left="5040" w:hanging="360"/>
+      </w:pPr>
+    </w:lvl>
+    <w:lvl w:ilvl="7" w:tentative="1">
+      <w:start w:val="1"/>
+      <w:numFmt w:val="decimal"/>
+      <w:lvlText w:val="%8."/>
+      <w:lvlJc w:val="left"/>
+      <w:pPr>
+        <w:tabs>
+          <w:tab w:val="num" w:pos="5760"/>
+        </w:tabs>
+        <w:ind w:left="5760" w:hanging="360"/>
+      </w:pPr>
+    </w:lvl>
+    <w:lvl w:ilvl="8" w:tentative="1">
+      <w:start w:val="1"/>
+      <w:numFmt w:val="decimal"/>
+      <w:lvlText w:val="%9."/>
+      <w:lvlJc w:val="left"/>
+      <w:pPr>
+        <w:tabs>
+          <w:tab w:val="num" w:pos="6480"/>
+        </w:tabs>
+        <w:ind w:left="6480" w:hanging="360"/>
+      </w:pPr>
+    </w:lvl>
+  </w:abstractNum>
+  <w:abstractNum w:abstractNumId="18" w15:restartNumberingAfterBreak="0">
+    <w:nsid w:val="7E5E31A9"/>
+    <w:multiLevelType w:val="multilevel"/>
+    <w:tmpl w:val="C7FEF48C"/>
+    <w:lvl w:ilvl="0">
+      <w:start w:val="1"/>
+      <w:numFmt w:val="bullet"/>
+      <w:lvlText w:val=""/>
+      <w:lvlJc w:val="left"/>
+      <w:pPr>
+        <w:tabs>
+          <w:tab w:val="num" w:pos="720"/>
+        </w:tabs>
+        <w:ind w:left="720" w:hanging="360"/>
+      </w:pPr>
+      <w:rPr>
+        <w:rFonts w:ascii="Symbol" w:hAnsi="Symbol" w:hint="default"/>
+        <w:sz w:val="20"/>
+      </w:rPr>
+    </w:lvl>
+    <w:lvl w:ilvl="1" w:tentative="1">
+      <w:start w:val="1"/>
+      <w:numFmt w:val="bullet"/>
+      <w:lvlText w:val="o"/>
+      <w:lvlJc w:val="left"/>
+      <w:pPr>
+        <w:tabs>
+          <w:tab w:val="num" w:pos="1440"/>
+        </w:tabs>
+        <w:ind w:left="1440" w:hanging="360"/>
+      </w:pPr>
+      <w:rPr>
+        <w:rFonts w:ascii="Courier New" w:hAnsi="Courier New" w:hint="default"/>
+        <w:sz w:val="20"/>
+      </w:rPr>
+    </w:lvl>
+    <w:lvl w:ilvl="2" w:tentative="1">
+      <w:start w:val="1"/>
+      <w:numFmt w:val="bullet"/>
+      <w:lvlText w:val=""/>
+      <w:lvlJc w:val="left"/>
+      <w:pPr>
+        <w:tabs>
+          <w:tab w:val="num" w:pos="2160"/>
+        </w:tabs>
+        <w:ind w:left="2160" w:hanging="360"/>
+      </w:pPr>
+      <w:rPr>
+        <w:rFonts w:ascii="Wingdings" w:hAnsi="Wingdings" w:hint="default"/>
+        <w:sz w:val="20"/>
+      </w:rPr>
+    </w:lvl>
+    <w:lvl w:ilvl="3" w:tentative="1">
+      <w:start w:val="1"/>
+      <w:numFmt w:val="bullet"/>
+      <w:lvlText w:val=""/>
+      <w:lvlJc w:val="left"/>
+      <w:pPr>
+        <w:tabs>
+          <w:tab w:val="num" w:pos="2880"/>
+        </w:tabs>
+        <w:ind w:left="2880" w:hanging="360"/>
+      </w:pPr>
+      <w:rPr>
+        <w:rFonts w:ascii="Wingdings" w:hAnsi="Wingdings" w:hint="default"/>
+        <w:sz w:val="20"/>
+      </w:rPr>
+    </w:lvl>
+    <w:lvl w:ilvl="4" w:tentative="1">
+      <w:start w:val="1"/>
+      <w:numFmt w:val="bullet"/>
+      <w:lvlText w:val=""/>
+      <w:lvlJc w:val="left"/>
+      <w:pPr>
+        <w:tabs>
+          <w:tab w:val="num" w:pos="3600"/>
+        </w:tabs>
+        <w:ind w:left="3600" w:hanging="360"/>
+      </w:pPr>
+      <w:rPr>
+        <w:rFonts w:ascii="Wingdings" w:hAnsi="Wingdings" w:hint="default"/>
+        <w:sz w:val="20"/>
+      </w:rPr>
+    </w:lvl>
+    <w:lvl w:ilvl="5" w:tentative="1">
+      <w:start w:val="1"/>
+      <w:numFmt w:val="bullet"/>
+      <w:lvlText w:val=""/>
+      <w:lvlJc w:val="left"/>
+      <w:pPr>
+        <w:tabs>
+          <w:tab w:val="num" w:pos="4320"/>
+        </w:tabs>
+        <w:ind w:left="4320" w:hanging="360"/>
+      </w:pPr>
+      <w:rPr>
+        <w:rFonts w:ascii="Wingdings" w:hAnsi="Wingdings" w:hint="default"/>
+        <w:sz w:val="20"/>
+      </w:rPr>
+    </w:lvl>
+    <w:lvl w:ilvl="6" w:tentative="1">
+      <w:start w:val="1"/>
+      <w:numFmt w:val="bullet"/>
+      <w:lvlText w:val=""/>
+      <w:lvlJc w:val="left"/>
+      <w:pPr>
+        <w:tabs>
+          <w:tab w:val="num" w:pos="5040"/>
+        </w:tabs>
+        <w:ind w:left="5040" w:hanging="360"/>
+      </w:pPr>
+      <w:rPr>
+        <w:rFonts w:ascii="Wingdings" w:hAnsi="Wingdings" w:hint="default"/>
+        <w:sz w:val="20"/>
+      </w:rPr>
+    </w:lvl>
+    <w:lvl w:ilvl="7" w:tentative="1">
+      <w:start w:val="1"/>
+      <w:numFmt w:val="bullet"/>
+      <w:lvlText w:val=""/>
+      <w:lvlJc w:val="left"/>
+      <w:pPr>
+        <w:tabs>
+          <w:tab w:val="num" w:pos="5760"/>
+        </w:tabs>
+        <w:ind w:left="5760" w:hanging="360"/>
+      </w:pPr>
+      <w:rPr>
+        <w:rFonts w:ascii="Wingdings" w:hAnsi="Wingdings" w:hint="default"/>
+        <w:sz w:val="20"/>
+      </w:rPr>
+    </w:lvl>
+    <w:lvl w:ilvl="8" w:tentative="1">
+      <w:start w:val="1"/>
+      <w:numFmt w:val="bullet"/>
+      <w:lvlText w:val=""/>
+      <w:lvlJc w:val="left"/>
+      <w:pPr>
+        <w:tabs>
+          <w:tab w:val="num" w:pos="6480"/>
+        </w:tabs>
+        <w:ind w:left="6480" w:hanging="360"/>
+      </w:pPr>
+      <w:rPr>
+        <w:rFonts w:ascii="Wingdings" w:hAnsi="Wingdings" w:hint="default"/>
+        <w:sz w:val="20"/>
+      </w:rPr>
+    </w:lvl>
+  </w:abstractNum>
   <w:num w:numId="1" w16cid:durableId="465245630">
+    <w:abstractNumId w:val="7"/>
+  </w:num>
+  <w:num w:numId="2" w16cid:durableId="1083525746">
+    <w:abstractNumId w:val="12"/>
+  </w:num>
+  <w:num w:numId="3" w16cid:durableId="1595280863">
+    <w:abstractNumId w:val="4"/>
+  </w:num>
+  <w:num w:numId="4" w16cid:durableId="916934759">
     <w:abstractNumId w:val="3"/>
   </w:num>
-  <w:num w:numId="2" w16cid:durableId="1083525746">
-    <w:abstractNumId w:val="6"/>
-  </w:num>
-  <w:num w:numId="3" w16cid:durableId="1595280863">
-    <w:abstractNumId w:val="2"/>
-  </w:num>
-  <w:num w:numId="4" w16cid:durableId="916934759">
-    <w:abstractNumId w:val="1"/>
-  </w:num>
   <w:num w:numId="5" w16cid:durableId="646670601">
-    <w:abstractNumId w:val="5"/>
+    <w:abstractNumId w:val="9"/>
   </w:num>
   <w:num w:numId="6" w16cid:durableId="1147162041">
-    <w:abstractNumId w:val="4"/>
+    <w:abstractNumId w:val="8"/>
   </w:num>
   <w:num w:numId="7" w16cid:durableId="393815411">
     <w:abstractNumId w:val="0"/>
   </w:num>
   <w:num w:numId="8" w16cid:durableId="316762686">
-    <w:abstractNumId w:val="7"/>
+    <w:abstractNumId w:val="16"/>
+  </w:num>
+  <w:num w:numId="9" w16cid:durableId="396827679">
+    <w:abstractNumId w:val="17"/>
+  </w:num>
+  <w:num w:numId="10" w16cid:durableId="330452807">
+    <w:abstractNumId w:val="18"/>
+  </w:num>
+  <w:num w:numId="11" w16cid:durableId="1832597674">
+    <w:abstractNumId w:val="1"/>
+  </w:num>
+  <w:num w:numId="12" w16cid:durableId="2128962752">
+    <w:abstractNumId w:val="2"/>
+  </w:num>
+  <w:num w:numId="13" w16cid:durableId="1114132373">
+    <w:abstractNumId w:val="14"/>
+  </w:num>
+  <w:num w:numId="14" w16cid:durableId="469320590">
+    <w:abstractNumId w:val="6"/>
+  </w:num>
+  <w:num w:numId="15" w16cid:durableId="1436319626">
+    <w:abstractNumId w:val="13"/>
+  </w:num>
+  <w:num w:numId="16" w16cid:durableId="2080864660">
+    <w:abstractNumId w:val="5"/>
+  </w:num>
+  <w:num w:numId="17" w16cid:durableId="325281915">
+    <w:abstractNumId w:val="10"/>
+  </w:num>
+  <w:num w:numId="18" w16cid:durableId="1870877644">
+    <w:abstractNumId w:val="11"/>
+  </w:num>
+  <w:num w:numId="19" w16cid:durableId="1149250736">
+    <w:abstractNumId w:val="15"/>
   </w:num>
 </w:numbering>
 </file>

</xml_diff>